<commit_message>
Added problem encountered to sprint reflection
</commit_message>
<xml_diff>
--- a/doc/group1/Sprint plans/Reflection on Iteration #2.docx
+++ b/doc/group1/Sprint plans/Reflection on Iteration #2.docx
@@ -4,7 +4,7 @@
   <w:body>
     <w:p>
       <w:pPr>
-        <w:pStyle w:val="Titel"/>
+        <w:pStyle w:val="Title"/>
         <w:jc w:val="center"/>
         <w:rPr>
           <w:rFonts w:ascii="Helvetica Neue" w:eastAsia="Helvetica Neue" w:hAnsi="Helvetica Neue" w:cs="Helvetica Neue"/>
@@ -55,7 +55,7 @@
     </w:p>
     <w:tbl>
       <w:tblPr>
-        <w:tblStyle w:val="TableNormal"/>
+        <w:tblStyle w:val="TableNormal1"/>
         <w:tblW w:w="14455" w:type="dxa"/>
         <w:tblInd w:w="108" w:type="dxa"/>
         <w:tblBorders>
@@ -68,12 +68,6 @@
         </w:tblBorders>
         <w:shd w:val="clear" w:color="auto" w:fill="BDC0BF"/>
         <w:tblLayout w:type="fixed"/>
-        <w:tblCellMar>
-          <w:top w:w="0" w:type="dxa"/>
-          <w:left w:w="0" w:type="dxa"/>
-          <w:bottom w:w="0" w:type="dxa"/>
-          <w:right w:w="0" w:type="dxa"/>
-        </w:tblCellMar>
         <w:tblLook w:val="04A0" w:firstRow="1" w:lastRow="0" w:firstColumn="1" w:lastColumn="0" w:noHBand="0" w:noVBand="1"/>
       </w:tblPr>
       <w:tblGrid>
@@ -86,14 +80,6 @@
         <w:gridCol w:w="4380"/>
       </w:tblGrid>
       <w:tr>
-        <w:tblPrEx>
-          <w:tblCellMar>
-            <w:top w:w="0" w:type="dxa"/>
-            <w:left w:w="0" w:type="dxa"/>
-            <w:bottom w:w="0" w:type="dxa"/>
-            <w:right w:w="0" w:type="dxa"/>
-          </w:tblCellMar>
-        </w:tblPrEx>
         <w:trPr>
           <w:trHeight w:val="360"/>
           <w:tblHeader/>
@@ -168,14 +154,6 @@
         </w:tc>
       </w:tr>
       <w:tr>
-        <w:tblPrEx>
-          <w:tblCellMar>
-            <w:top w:w="0" w:type="dxa"/>
-            <w:left w:w="0" w:type="dxa"/>
-            <w:bottom w:w="0" w:type="dxa"/>
-            <w:right w:w="0" w:type="dxa"/>
-          </w:tblCellMar>
-        </w:tblPrEx>
         <w:trPr>
           <w:trHeight w:val="360"/>
           <w:tblHeader/>
@@ -396,12 +374,6 @@
       <w:tr>
         <w:tblPrEx>
           <w:shd w:val="clear" w:color="auto" w:fill="auto"/>
-          <w:tblCellMar>
-            <w:top w:w="0" w:type="dxa"/>
-            <w:left w:w="0" w:type="dxa"/>
-            <w:bottom w:w="0" w:type="dxa"/>
-            <w:right w:w="0" w:type="dxa"/>
-          </w:tblCellMar>
         </w:tblPrEx>
         <w:trPr>
           <w:trHeight w:val="600"/>
@@ -612,12 +584,6 @@
       <w:tr>
         <w:tblPrEx>
           <w:shd w:val="clear" w:color="auto" w:fill="auto"/>
-          <w:tblCellMar>
-            <w:top w:w="0" w:type="dxa"/>
-            <w:left w:w="0" w:type="dxa"/>
-            <w:bottom w:w="0" w:type="dxa"/>
-            <w:right w:w="0" w:type="dxa"/>
-          </w:tblCellMar>
         </w:tblPrEx>
         <w:trPr>
           <w:trHeight w:val="435"/>
@@ -802,12 +768,6 @@
       <w:tr>
         <w:tblPrEx>
           <w:shd w:val="clear" w:color="auto" w:fill="auto"/>
-          <w:tblCellMar>
-            <w:top w:w="0" w:type="dxa"/>
-            <w:left w:w="0" w:type="dxa"/>
-            <w:bottom w:w="0" w:type="dxa"/>
-            <w:right w:w="0" w:type="dxa"/>
-          </w:tblCellMar>
         </w:tblPrEx>
         <w:trPr>
           <w:trHeight w:val="404"/>
@@ -954,12 +914,6 @@
       <w:tr>
         <w:tblPrEx>
           <w:shd w:val="clear" w:color="auto" w:fill="auto"/>
-          <w:tblCellMar>
-            <w:top w:w="0" w:type="dxa"/>
-            <w:left w:w="0" w:type="dxa"/>
-            <w:bottom w:w="0" w:type="dxa"/>
-            <w:right w:w="0" w:type="dxa"/>
-          </w:tblCellMar>
         </w:tblPrEx>
         <w:trPr>
           <w:trHeight w:val="435"/>
@@ -1106,12 +1060,6 @@
       <w:tr>
         <w:tblPrEx>
           <w:shd w:val="clear" w:color="auto" w:fill="auto"/>
-          <w:tblCellMar>
-            <w:top w:w="0" w:type="dxa"/>
-            <w:left w:w="0" w:type="dxa"/>
-            <w:bottom w:w="0" w:type="dxa"/>
-            <w:right w:w="0" w:type="dxa"/>
-          </w:tblCellMar>
         </w:tblPrEx>
         <w:trPr>
           <w:trHeight w:val="435"/>
@@ -1304,12 +1252,6 @@
       <w:tr>
         <w:tblPrEx>
           <w:shd w:val="clear" w:color="auto" w:fill="auto"/>
-          <w:tblCellMar>
-            <w:top w:w="0" w:type="dxa"/>
-            <w:left w:w="0" w:type="dxa"/>
-            <w:bottom w:w="0" w:type="dxa"/>
-            <w:right w:w="0" w:type="dxa"/>
-          </w:tblCellMar>
         </w:tblPrEx>
         <w:trPr>
           <w:trHeight w:val="404"/>
@@ -1485,12 +1427,6 @@
       <w:tr>
         <w:tblPrEx>
           <w:shd w:val="clear" w:color="auto" w:fill="auto"/>
-          <w:tblCellMar>
-            <w:top w:w="0" w:type="dxa"/>
-            <w:left w:w="0" w:type="dxa"/>
-            <w:bottom w:w="0" w:type="dxa"/>
-            <w:right w:w="0" w:type="dxa"/>
-          </w:tblCellMar>
         </w:tblPrEx>
         <w:trPr>
           <w:trHeight w:val="435"/>
@@ -1667,8 +1603,16 @@
             <w:pPr>
               <w:pStyle w:val="HoofdtekstA"/>
             </w:pPr>
-            <w:r>
-              <w:t>reassigned to Sander,</w:t>
+            <w:proofErr w:type="gramStart"/>
+            <w:r>
+              <w:t>reassigned</w:t>
+            </w:r>
+            <w:proofErr w:type="gramEnd"/>
+            <w:r>
+              <w:t xml:space="preserve"> to Sander,</w:t>
+            </w:r>
+            <w:r>
+              <w:t xml:space="preserve"> priority not high enough for this sprint to finish.</w:t>
             </w:r>
           </w:p>
         </w:tc>
@@ -1676,12 +1620,6 @@
       <w:tr>
         <w:tblPrEx>
           <w:shd w:val="clear" w:color="auto" w:fill="auto"/>
-          <w:tblCellMar>
-            <w:top w:w="0" w:type="dxa"/>
-            <w:left w:w="0" w:type="dxa"/>
-            <w:bottom w:w="0" w:type="dxa"/>
-            <w:right w:w="0" w:type="dxa"/>
-          </w:tblCellMar>
         </w:tblPrEx>
         <w:trPr>
           <w:trHeight w:val="435"/>
@@ -1884,12 +1822,6 @@
       <w:tr>
         <w:tblPrEx>
           <w:shd w:val="clear" w:color="auto" w:fill="auto"/>
-          <w:tblCellMar>
-            <w:top w:w="0" w:type="dxa"/>
-            <w:left w:w="0" w:type="dxa"/>
-            <w:bottom w:w="0" w:type="dxa"/>
-            <w:right w:w="0" w:type="dxa"/>
-          </w:tblCellMar>
         </w:tblPrEx>
         <w:trPr>
           <w:trHeight w:val="435"/>
@@ -2032,12 +1964,6 @@
       <w:tr>
         <w:tblPrEx>
           <w:shd w:val="clear" w:color="auto" w:fill="auto"/>
-          <w:tblCellMar>
-            <w:top w:w="0" w:type="dxa"/>
-            <w:left w:w="0" w:type="dxa"/>
-            <w:bottom w:w="0" w:type="dxa"/>
-            <w:right w:w="0" w:type="dxa"/>
-          </w:tblCellMar>
         </w:tblPrEx>
         <w:trPr>
           <w:trHeight w:val="404"/>
@@ -2174,12 +2100,6 @@
       <w:tr>
         <w:tblPrEx>
           <w:shd w:val="clear" w:color="auto" w:fill="auto"/>
-          <w:tblCellMar>
-            <w:top w:w="0" w:type="dxa"/>
-            <w:left w:w="0" w:type="dxa"/>
-            <w:bottom w:w="0" w:type="dxa"/>
-            <w:right w:w="0" w:type="dxa"/>
-          </w:tblCellMar>
         </w:tblPrEx>
         <w:trPr>
           <w:trHeight w:val="435"/>
@@ -2316,12 +2236,6 @@
       <w:tr>
         <w:tblPrEx>
           <w:shd w:val="clear" w:color="auto" w:fill="auto"/>
-          <w:tblCellMar>
-            <w:top w:w="0" w:type="dxa"/>
-            <w:left w:w="0" w:type="dxa"/>
-            <w:bottom w:w="0" w:type="dxa"/>
-            <w:right w:w="0" w:type="dxa"/>
-          </w:tblCellMar>
         </w:tblPrEx>
         <w:trPr>
           <w:trHeight w:val="435"/>
@@ -2473,12 +2387,6 @@
       <w:tr>
         <w:tblPrEx>
           <w:shd w:val="clear" w:color="auto" w:fill="auto"/>
-          <w:tblCellMar>
-            <w:top w:w="0" w:type="dxa"/>
-            <w:left w:w="0" w:type="dxa"/>
-            <w:bottom w:w="0" w:type="dxa"/>
-            <w:right w:w="0" w:type="dxa"/>
-          </w:tblCellMar>
         </w:tblPrEx>
         <w:trPr>
           <w:trHeight w:val="404"/>
@@ -2639,12 +2547,6 @@
       <w:tr>
         <w:tblPrEx>
           <w:shd w:val="clear" w:color="auto" w:fill="auto"/>
-          <w:tblCellMar>
-            <w:top w:w="0" w:type="dxa"/>
-            <w:left w:w="0" w:type="dxa"/>
-            <w:bottom w:w="0" w:type="dxa"/>
-            <w:right w:w="0" w:type="dxa"/>
-          </w:tblCellMar>
         </w:tblPrEx>
         <w:trPr>
           <w:trHeight w:val="404"/>
@@ -2849,7 +2751,7 @@
     </w:p>
     <w:p>
       <w:pPr>
-        <w:pStyle w:val="Ondertitel"/>
+        <w:pStyle w:val="Subtitle"/>
         <w:rPr>
           <w:rFonts w:ascii="Helvetica Neue" w:eastAsia="Helvetica Neue" w:hAnsi="Helvetica Neue" w:cs="Helvetica Neue"/>
         </w:rPr>
@@ -2980,6 +2882,24 @@
         </w:rPr>
         <w:t xml:space="preserve"> </w:t>
       </w:r>
+      <w:r>
+        <w:rPr>
+          <w:rFonts w:ascii="Helvetica Neue"/>
+        </w:rPr>
+        <w:t>log4j doesn</w:t>
+      </w:r>
+      <w:r>
+        <w:rPr>
+          <w:rFonts w:ascii="Helvetica Neue"/>
+        </w:rPr>
+        <w:t>’</w:t>
+      </w:r>
+      <w:r>
+        <w:rPr>
+          <w:rFonts w:ascii="Helvetica Neue"/>
+        </w:rPr>
+        <w:t>t allow us to have multiple loggers. It works with logging levels. Therefore we had to find a solution to get the bot logging in a file while the debug logging will stay in the console</w:t>
+      </w:r>
     </w:p>
     <w:p>
       <w:pPr>
@@ -3002,6 +2922,25 @@
         </w:rPr>
         <w:t>Reaction:</w:t>
       </w:r>
+      <w:r>
+        <w:rPr>
+          <w:rFonts w:ascii="Helvetica Neue"/>
+        </w:rPr>
+        <w:t xml:space="preserve"> We made a new log level BOTLOG, which is the highest possible and set the logging file to that level. Only logs with level BOTLOG will be written to the log file.</w:t>
+      </w:r>
+    </w:p>
+    <w:p>
+      <w:pPr>
+        <w:rPr>
+          <w:rFonts w:ascii="Helvetica Neue" w:eastAsia="Helvetica Neue" w:hAnsi="Helvetica Neue" w:cs="Helvetica Neue"/>
+        </w:rPr>
+      </w:pPr>
+      <w:r>
+        <w:rPr>
+          <w:rFonts w:ascii="Helvetica Neue" w:eastAsia="Helvetica Neue" w:hAnsi="Helvetica Neue" w:cs="Helvetica Neue"/>
+        </w:rPr>
+        <w:br w:type="page"/>
+      </w:r>
     </w:p>
     <w:p>
       <w:pPr>
@@ -3010,18 +2949,12 @@
           <w:rFonts w:ascii="Helvetica Neue" w:eastAsia="Helvetica Neue" w:hAnsi="Helvetica Neue" w:cs="Helvetica Neue"/>
         </w:rPr>
       </w:pPr>
+      <w:bookmarkStart w:id="0" w:name="_GoBack"/>
+      <w:bookmarkEnd w:id="0"/>
     </w:p>
     <w:p>
       <w:pPr>
-        <w:pStyle w:val="Body"/>
-        <w:rPr>
-          <w:rFonts w:ascii="Helvetica Neue" w:eastAsia="Helvetica Neue" w:hAnsi="Helvetica Neue" w:cs="Helvetica Neue"/>
-        </w:rPr>
-      </w:pPr>
-    </w:p>
-    <w:p>
-      <w:pPr>
-        <w:pStyle w:val="Ondertitel"/>
+        <w:pStyle w:val="Subtitle"/>
         <w:rPr>
           <w:rFonts w:ascii="Helvetica Neue" w:eastAsia="Helvetica Neue" w:hAnsi="Helvetica Neue" w:cs="Helvetica Neue"/>
         </w:rPr>
@@ -3099,8 +3032,6 @@
         </w:rPr>
         <w:t xml:space="preserve">t blindly follow those estimations. </w:t>
       </w:r>
-      <w:bookmarkStart w:id="0" w:name="_GoBack"/>
-      <w:bookmarkEnd w:id="0"/>
       <w:r>
         <w:rPr>
           <w:rFonts w:ascii="Helvetica Neue" w:eastAsia="Helvetica Neue" w:hAnsi="Helvetica Neue" w:cs="Helvetica Neue"/>
@@ -3578,7 +3509,7 @@
     <w:lsdException w:name="List Table 6 Colorful Accent 6" w:uiPriority="51"/>
     <w:lsdException w:name="List Table 7 Colorful Accent 6" w:uiPriority="52"/>
   </w:latentStyles>
-  <w:style w:type="paragraph" w:default="1" w:styleId="Standaard">
+  <w:style w:type="paragraph" w:default="1" w:styleId="Normal">
     <w:name w:val="Normal"/>
     <w:rPr>
       <w:rFonts w:ascii="Helvetica" w:hAnsi="Arial Unicode MS" w:cs="Arial Unicode MS"/>
@@ -3589,13 +3520,13 @@
       <w:lang w:val="en-US"/>
     </w:rPr>
   </w:style>
-  <w:style w:type="character" w:default="1" w:styleId="Standaardalinea-lettertype">
+  <w:style w:type="character" w:default="1" w:styleId="DefaultParagraphFont">
     <w:name w:val="Default Paragraph Font"/>
     <w:uiPriority w:val="1"/>
     <w:semiHidden/>
     <w:unhideWhenUsed/>
   </w:style>
-  <w:style w:type="table" w:default="1" w:styleId="Standaardtabel">
+  <w:style w:type="table" w:default="1" w:styleId="TableNormal">
     <w:name w:val="Normal Table"/>
     <w:uiPriority w:val="99"/>
     <w:semiHidden/>
@@ -3610,7 +3541,7 @@
       </w:tblCellMar>
     </w:tblPr>
   </w:style>
-  <w:style w:type="numbering" w:default="1" w:styleId="Geenlijst">
+  <w:style w:type="numbering" w:default="1" w:styleId="NoList">
     <w:name w:val="No List"/>
     <w:uiPriority w:val="99"/>
     <w:semiHidden/>
@@ -3622,8 +3553,8 @@
       <w:u w:val="single"/>
     </w:rPr>
   </w:style>
-  <w:style w:type="table" w:customStyle="1" w:styleId="TableNormal">
-    <w:name w:val="Table Normal"/>
+  <w:style w:type="table" w:customStyle="1" w:styleId="TableNormal1">
+    <w:name w:val="Table Normal1"/>
     <w:tblPr>
       <w:tblInd w:w="0" w:type="dxa"/>
       <w:tblCellMar>
@@ -3648,7 +3579,7 @@
       <w:szCs w:val="24"/>
     </w:rPr>
   </w:style>
-  <w:style w:type="paragraph" w:styleId="Titel">
+  <w:style w:type="paragraph" w:styleId="Title">
     <w:name w:val="Title"/>
     <w:next w:val="Body"/>
     <w:pPr>
@@ -3717,7 +3648,7 @@
       <w:u w:color="000000"/>
     </w:rPr>
   </w:style>
-  <w:style w:type="paragraph" w:styleId="Ondertitel">
+  <w:style w:type="paragraph" w:styleId="Subtitle">
     <w:name w:val="Subtitle"/>
     <w:next w:val="Body"/>
     <w:rPr>

</xml_diff>

<commit_message>
Added my SR2 & SP3
Former-commit-id: bb08934d30feaff60ccf07de6017fa9e32bad927 [formerly f9687548c4f85ab12e6b204598197bc66bc67af8]
Former-commit-id: 431c32b9fbc73621ef7d9a23522962f28476834d
</commit_message>
<xml_diff>
--- a/doc/group1/Sprint plans/Reflection on Iteration #2.docx
+++ b/doc/group1/Sprint plans/Reflection on Iteration #2.docx
@@ -4,7 +4,7 @@
   <w:body>
     <w:p>
       <w:pPr>
-        <w:pStyle w:val="Titel"/>
+        <w:pStyle w:val="Title"/>
         <w:jc w:val="center"/>
         <w:rPr>
           <w:rFonts w:ascii="Helvetica Neue" w:hAnsi="Helvetica Neue"/>
@@ -74,7 +74,7 @@
         <w:tblLook w:val="04A0" w:firstRow="1" w:lastRow="0" w:firstColumn="1" w:lastColumn="0" w:noHBand="0" w:noVBand="1"/>
       </w:tblPr>
       <w:tblGrid>
-        <w:gridCol w:w="1476"/>
+        <w:gridCol w:w="1475"/>
         <w:gridCol w:w="803"/>
         <w:gridCol w:w="2881"/>
         <w:gridCol w:w="1787"/>
@@ -1255,8 +1255,6 @@
             <w:r>
               <w:t>Went very smooth</w:t>
             </w:r>
-            <w:bookmarkStart w:id="0" w:name="_GoBack"/>
-            <w:bookmarkEnd w:id="0"/>
           </w:p>
         </w:tc>
       </w:tr>
@@ -1603,8 +1601,13 @@
             <w:pPr>
               <w:pStyle w:val="HoofdtekstA"/>
             </w:pPr>
-            <w:r>
-              <w:t>reassigned to Sander, priority not high enough for this sprint to finish.</w:t>
+            <w:proofErr w:type="gramStart"/>
+            <w:r>
+              <w:t>reassigned</w:t>
+            </w:r>
+            <w:proofErr w:type="gramEnd"/>
+            <w:r>
+              <w:t xml:space="preserve"> to Sander, priority not high enough for this sprint to finish.</w:t>
             </w:r>
           </w:p>
         </w:tc>
@@ -1877,7 +1880,11 @@
               <w:left w:w="50" w:type="dxa"/>
             </w:tcMar>
           </w:tcPr>
-          <w:p/>
+          <w:p>
+            <w:r>
+              <w:t>3</w:t>
+            </w:r>
+          </w:p>
         </w:tc>
         <w:tc>
           <w:tcPr>
@@ -1893,7 +1900,13 @@
               <w:left w:w="50" w:type="dxa"/>
             </w:tcMar>
           </w:tcPr>
-          <w:p/>
+          <w:p>
+            <w:r>
+              <w:t>3</w:t>
+            </w:r>
+            <w:bookmarkStart w:id="0" w:name="_GoBack"/>
+            <w:bookmarkEnd w:id="0"/>
+          </w:p>
         </w:tc>
         <w:tc>
           <w:tcPr>
@@ -1909,7 +1922,11 @@
               <w:left w:w="50" w:type="dxa"/>
             </w:tcMar>
           </w:tcPr>
-          <w:p/>
+          <w:p>
+            <w:r>
+              <w:t>Yes</w:t>
+            </w:r>
+          </w:p>
         </w:tc>
         <w:tc>
           <w:tcPr>
@@ -1925,7 +1942,11 @@
               <w:left w:w="50" w:type="dxa"/>
             </w:tcMar>
           </w:tcPr>
-          <w:p/>
+          <w:p>
+            <w:r>
+              <w:t>Server starts up properly for tests now</w:t>
+            </w:r>
+          </w:p>
         </w:tc>
       </w:tr>
       <w:tr>
@@ -1987,10 +2008,7 @@
           </w:tcPr>
           <w:p>
             <w:r>
-              <w:t>Jan</w:t>
-            </w:r>
-            <w:r>
-              <w:t xml:space="preserve"> &amp; Tom</w:t>
+              <w:t>Jan &amp; Tom</w:t>
             </w:r>
           </w:p>
         </w:tc>
@@ -2008,7 +2026,11 @@
               <w:left w:w="50" w:type="dxa"/>
             </w:tcMar>
           </w:tcPr>
-          <w:p/>
+          <w:p>
+            <w:r>
+              <w:t>13</w:t>
+            </w:r>
+          </w:p>
         </w:tc>
         <w:tc>
           <w:tcPr>
@@ -2024,7 +2046,11 @@
               <w:left w:w="50" w:type="dxa"/>
             </w:tcMar>
           </w:tcPr>
-          <w:p/>
+          <w:p>
+            <w:r>
+              <w:t>10</w:t>
+            </w:r>
+          </w:p>
         </w:tc>
         <w:tc>
           <w:tcPr>
@@ -2040,7 +2066,11 @@
               <w:left w:w="50" w:type="dxa"/>
             </w:tcMar>
           </w:tcPr>
-          <w:p/>
+          <w:p>
+            <w:r>
+              <w:t>Yes</w:t>
+            </w:r>
+          </w:p>
         </w:tc>
         <w:tc>
           <w:tcPr>
@@ -2056,7 +2086,11 @@
               <w:left w:w="50" w:type="dxa"/>
             </w:tcMar>
           </w:tcPr>
-          <w:p/>
+          <w:p>
+            <w:r>
+              <w:t>The server doesn’t handle disconnects properly though, so back-to back tests fail</w:t>
+            </w:r>
+          </w:p>
         </w:tc>
       </w:tr>
       <w:tr>
@@ -2198,10 +2232,7 @@
           </w:tcPr>
           <w:p>
             <w:r>
-              <w:t xml:space="preserve">Really got into problems when required to mock static system classes. Need to talk to group 3, as they managed to get this working correctly by using interfaces. Should be spread out towards more </w:t>
-            </w:r>
-            <w:r>
-              <w:t>team-members, too much for one person.</w:t>
+              <w:t>Really got into problems when required to mock static system classes. Need to talk to group 3, as they managed to get this working correctly by using interfaces. Should be spread out towards more team-members, too much for one person.</w:t>
             </w:r>
           </w:p>
         </w:tc>
@@ -2556,7 +2587,7 @@
     </w:p>
     <w:p>
       <w:pPr>
-        <w:pStyle w:val="Ondertitel"/>
+        <w:pStyle w:val="Subtitle"/>
         <w:rPr>
           <w:rFonts w:ascii="Helvetica Neue" w:hAnsi="Helvetica Neue"/>
         </w:rPr>
@@ -2623,13 +2654,7 @@
         <w:rPr>
           <w:rFonts w:ascii="Helvetica Neue" w:hAnsi="Helvetica Neue"/>
         </w:rPr>
-        <w:t>Reaction: We decided to push back the documentation story to a moment in time when m</w:t>
-      </w:r>
-      <w:r>
-        <w:rPr>
-          <w:rFonts w:ascii="Helvetica Neue" w:hAnsi="Helvetica Neue"/>
-        </w:rPr>
-        <w:t>ost of the changes have been made</w:t>
+        <w:t>Reaction: We decided to push back the documentation story to a moment in time when most of the changes have been made</w:t>
       </w:r>
     </w:p>
     <w:p>
@@ -2733,13 +2758,7 @@
           <w:rFonts w:ascii="Helvetica Neue" w:eastAsia="Helvetica Neue" w:hAnsi="Helvetica Neue" w:cs="Helvetica Neue"/>
         </w:rPr>
         <w:lastRenderedPageBreak/>
-        <w:t>Description: trying to create unit-tests for the client, before refacto</w:t>
-      </w:r>
-      <w:r>
-        <w:rPr>
-          <w:rFonts w:ascii="Helvetica Neue" w:eastAsia="Helvetica Neue" w:hAnsi="Helvetica Neue" w:cs="Helvetica Neue"/>
-        </w:rPr>
-        <w:t>ring. Creating the unit-tests was quite hard as there were massive functions requiring many mocks.</w:t>
+        <w:t>Description: trying to create unit-tests for the client, before refactoring. Creating the unit-tests was quite hard as there were massive functions requiring many mocks.</w:t>
       </w:r>
     </w:p>
     <w:p>
@@ -2789,13 +2808,7 @@
         <w:rPr>
           <w:rFonts w:ascii="Helvetica Neue" w:eastAsia="Helvetica Neue" w:hAnsi="Helvetica Neue" w:cs="Helvetica Neue"/>
         </w:rPr>
-        <w:t>Description: Integration testing</w:t>
-      </w:r>
-      <w:r>
-        <w:rPr>
-          <w:rFonts w:ascii="Helvetica Neue" w:eastAsia="Helvetica Neue" w:hAnsi="Helvetica Neue" w:cs="Helvetica Neue"/>
-        </w:rPr>
-        <w:t xml:space="preserve"> with Jenkins took an average of 11 minutes, due to </w:t>
+        <w:t xml:space="preserve">Description: Integration testing with Jenkins took an average of 11 minutes, due to </w:t>
       </w:r>
       <w:proofErr w:type="spellStart"/>
       <w:r>
@@ -2849,7 +2862,7 @@
     </w:p>
     <w:p>
       <w:pPr>
-        <w:pStyle w:val="Ondertitel"/>
+        <w:pStyle w:val="Subtitle"/>
         <w:rPr>
           <w:rFonts w:ascii="Helvetica Neue" w:hAnsi="Helvetica Neue"/>
         </w:rPr>
@@ -2858,13 +2871,7 @@
         <w:rPr>
           <w:rFonts w:ascii="Helvetica Neue" w:hAnsi="Helvetica Neue"/>
         </w:rPr>
-        <w:t>Adjustments for the next Spri</w:t>
-      </w:r>
-      <w:r>
-        <w:rPr>
-          <w:rFonts w:ascii="Helvetica Neue" w:hAnsi="Helvetica Neue"/>
-        </w:rPr>
-        <w:t>nt Plan</w:t>
+        <w:t>Adjustments for the next Sprint Plan</w:t>
       </w:r>
     </w:p>
     <w:p>
@@ -2908,13 +2915,21 @@
         <w:rPr>
           <w:rFonts w:ascii="Helvetica Neue" w:hAnsi="Helvetica Neue"/>
         </w:rPr>
-        <w:t xml:space="preserve">Refactor tasks have to specified even further. Research is needed into which classes need refactor and how much effort this will take. Sonar is a good indication, but you can’t </w:t>
+        <w:t xml:space="preserve">Refactor tasks have to </w:t>
       </w:r>
+      <w:proofErr w:type="gramStart"/>
       <w:r>
         <w:rPr>
           <w:rFonts w:ascii="Helvetica Neue" w:hAnsi="Helvetica Neue"/>
         </w:rPr>
-        <w:t xml:space="preserve">blindly follow those estimations. </w:t>
+        <w:t>specified</w:t>
+      </w:r>
+      <w:proofErr w:type="gramEnd"/>
+      <w:r>
+        <w:rPr>
+          <w:rFonts w:ascii="Helvetica Neue" w:hAnsi="Helvetica Neue"/>
+        </w:rPr>
+        <w:t xml:space="preserve"> even further. Research is needed into which classes need refactor and how much effort this will take. Sonar is a good indication, but you can’t blindly follow those estimations. </w:t>
       </w:r>
     </w:p>
     <w:p>
@@ -3144,7 +3159,7 @@
     <w:lsdException w:name="Bibliography" w:uiPriority="37"/>
     <w:lsdException w:name="TOC Heading" w:uiPriority="39" w:qFormat="1"/>
   </w:latentStyles>
-  <w:style w:type="paragraph" w:default="1" w:styleId="Standaard">
+  <w:style w:type="paragraph" w:default="1" w:styleId="Normal">
     <w:name w:val="Normal"/>
     <w:pPr>
       <w:pBdr>
@@ -3164,13 +3179,13 @@
       <w:lang w:val="en-US"/>
     </w:rPr>
   </w:style>
-  <w:style w:type="character" w:default="1" w:styleId="Standaardalinea-lettertype">
+  <w:style w:type="character" w:default="1" w:styleId="DefaultParagraphFont">
     <w:name w:val="Default Paragraph Font"/>
     <w:uiPriority w:val="1"/>
     <w:semiHidden/>
     <w:unhideWhenUsed/>
   </w:style>
-  <w:style w:type="table" w:default="1" w:styleId="Standaardtabel">
+  <w:style w:type="table" w:default="1" w:styleId="TableNormal">
     <w:name w:val="Normal Table"/>
     <w:uiPriority w:val="99"/>
     <w:semiHidden/>
@@ -3185,7 +3200,7 @@
       </w:tblCellMar>
     </w:tblPr>
   </w:style>
-  <w:style w:type="numbering" w:default="1" w:styleId="Geenlijst">
+  <w:style w:type="numbering" w:default="1" w:styleId="NoList">
     <w:name w:val="No List"/>
     <w:uiPriority w:val="99"/>
     <w:semiHidden/>
@@ -3200,7 +3215,7 @@
   </w:style>
   <w:style w:type="paragraph" w:customStyle="1" w:styleId="Heading">
     <w:name w:val="Heading"/>
-    <w:basedOn w:val="Standaard"/>
+    <w:basedOn w:val="Normal"/>
     <w:next w:val="TextBody"/>
     <w:pPr>
       <w:keepNext/>
@@ -3214,21 +3229,21 @@
   </w:style>
   <w:style w:type="paragraph" w:customStyle="1" w:styleId="TextBody">
     <w:name w:val="Text Body"/>
-    <w:basedOn w:val="Standaard"/>
+    <w:basedOn w:val="Normal"/>
     <w:pPr>
       <w:spacing w:after="140" w:line="288" w:lineRule="auto"/>
     </w:pPr>
   </w:style>
-  <w:style w:type="paragraph" w:styleId="Lijst">
+  <w:style w:type="paragraph" w:styleId="List">
     <w:name w:val="List"/>
     <w:basedOn w:val="TextBody"/>
     <w:rPr>
       <w:rFonts w:cs="FreeSans"/>
     </w:rPr>
   </w:style>
-  <w:style w:type="paragraph" w:styleId="Bijschrift">
+  <w:style w:type="paragraph" w:styleId="Caption">
     <w:name w:val="caption"/>
-    <w:basedOn w:val="Standaard"/>
+    <w:basedOn w:val="Normal"/>
     <w:pPr>
       <w:suppressLineNumbers/>
       <w:spacing w:before="120" w:after="120"/>
@@ -3243,7 +3258,7 @@
   </w:style>
   <w:style w:type="paragraph" w:customStyle="1" w:styleId="Index">
     <w:name w:val="Index"/>
-    <w:basedOn w:val="Standaard"/>
+    <w:basedOn w:val="Normal"/>
     <w:pPr>
       <w:suppressLineNumbers/>
     </w:pPr>
@@ -3272,7 +3287,7 @@
       <w:szCs w:val="24"/>
     </w:rPr>
   </w:style>
-  <w:style w:type="paragraph" w:styleId="Titel">
+  <w:style w:type="paragraph" w:styleId="Title">
     <w:name w:val="Title"/>
     <w:basedOn w:val="Heading"/>
     <w:rPr>
@@ -3380,7 +3395,7 @@
       <w:u w:color="000000"/>
     </w:rPr>
   </w:style>
-  <w:style w:type="paragraph" w:styleId="Ondertitel">
+  <w:style w:type="paragraph" w:styleId="Subtitle">
     <w:name w:val="Subtitle"/>
     <w:basedOn w:val="Heading"/>
     <w:next w:val="Body"/>
@@ -3414,13 +3429,13 @@
       <w:lang w:val="pt-PT"/>
     </w:rPr>
   </w:style>
-  <w:style w:type="paragraph" w:styleId="Koptekst">
+  <w:style w:type="paragraph" w:styleId="Header">
     <w:name w:val="header"/>
-    <w:basedOn w:val="Standaard"/>
+    <w:basedOn w:val="Normal"/>
   </w:style>
-  <w:style w:type="paragraph" w:styleId="Voettekst">
+  <w:style w:type="paragraph" w:styleId="Footer">
     <w:name w:val="footer"/>
-    <w:basedOn w:val="Standaard"/>
+    <w:basedOn w:val="Normal"/>
   </w:style>
   <w:style w:type="table" w:customStyle="1" w:styleId="TableNormal1">
     <w:name w:val="Table Normal1"/>
@@ -3593,17 +3608,17 @@
     <w:lsdException w:name="Bibliography" w:uiPriority="37"/>
     <w:lsdException w:name="TOC Heading" w:uiPriority="39" w:qFormat="1"/>
   </w:latentStyles>
-  <w:style w:type="paragraph" w:default="1" w:styleId="Standaard">
+  <w:style w:type="paragraph" w:default="1" w:styleId="Normal">
     <w:name w:val="Normal"/>
     <w:qFormat/>
   </w:style>
-  <w:style w:type="character" w:default="1" w:styleId="Standaardalinea-lettertype">
+  <w:style w:type="character" w:default="1" w:styleId="DefaultParagraphFont">
     <w:name w:val="Default Paragraph Font"/>
     <w:uiPriority w:val="1"/>
     <w:semiHidden/>
     <w:unhideWhenUsed/>
   </w:style>
-  <w:style w:type="table" w:default="1" w:styleId="Standaardtabel">
+  <w:style w:type="table" w:default="1" w:styleId="TableNormal">
     <w:name w:val="Normal Table"/>
     <w:uiPriority w:val="99"/>
     <w:semiHidden/>
@@ -3618,7 +3633,7 @@
       </w:tblCellMar>
     </w:tblPr>
   </w:style>
-  <w:style w:type="numbering" w:default="1" w:styleId="Geenlijst">
+  <w:style w:type="numbering" w:default="1" w:styleId="NoList">
     <w:name w:val="No List"/>
     <w:uiPriority w:val="99"/>
     <w:semiHidden/>

</xml_diff>